<commit_message>
update fouling and coral protocols
</commit_message>
<xml_diff>
--- a/fouling/protocol_word_documents/marinegeo_fouling_survey_overview_and_design.docx
+++ b/fouling/protocol_word_documents/marinegeo_fouling_survey_overview_and_design.docx
@@ -587,6 +587,102 @@
     <w:p>
       <w:pPr>
         <w:spacing w:after="0" w:line="276" w:lineRule="auto"/>
+        <w:ind w:hanging="6"/>
+        <w:jc w:val="both"/>
+        <w:rPr>
+          <w:rFonts w:ascii="Arial" w:eastAsia="Times New Roman" w:hAnsi="Arial" w:cs="Arial"/>
+          <w:sz w:val="22"/>
+          <w:szCs w:val="22"/>
+        </w:rPr>
+      </w:pPr>
+      <w:r>
+        <w:rPr>
+          <w:rFonts w:ascii="Arial" w:eastAsia="Times New Roman" w:hAnsi="Arial" w:cs="Arial"/>
+          <w:sz w:val="22"/>
+          <w:szCs w:val="22"/>
+        </w:rPr>
+        <w:t>We thank</w:t>
+      </w:r>
+      <w:r>
+        <w:rPr>
+          <w:rFonts w:ascii="Arial" w:eastAsia="Times New Roman" w:hAnsi="Arial" w:cs="Arial"/>
+          <w:sz w:val="22"/>
+          <w:szCs w:val="22"/>
+        </w:rPr>
+        <w:t xml:space="preserve"> </w:t>
+      </w:r>
+      <w:r>
+        <w:rPr>
+          <w:rFonts w:ascii="Arial" w:eastAsia="Times New Roman" w:hAnsi="Arial" w:cs="Arial"/>
+          <w:sz w:val="22"/>
+          <w:szCs w:val="22"/>
+        </w:rPr>
+        <w:t>Gustavo Dias</w:t>
+      </w:r>
+      <w:r>
+        <w:rPr>
+          <w:rFonts w:ascii="Arial" w:eastAsia="Times New Roman" w:hAnsi="Arial" w:cs="Arial"/>
+          <w:sz w:val="22"/>
+          <w:szCs w:val="22"/>
+        </w:rPr>
+        <w:t xml:space="preserve">, </w:t>
+      </w:r>
+      <w:r>
+        <w:rPr>
+          <w:rFonts w:ascii="Arial" w:eastAsia="Times New Roman" w:hAnsi="Arial" w:cs="Arial"/>
+          <w:sz w:val="22"/>
+          <w:szCs w:val="22"/>
+        </w:rPr>
+        <w:t>Matt Whalen</w:t>
+      </w:r>
+      <w:r>
+        <w:rPr>
+          <w:rFonts w:ascii="Arial" w:eastAsia="Times New Roman" w:hAnsi="Arial" w:cs="Arial"/>
+          <w:sz w:val="22"/>
+          <w:szCs w:val="22"/>
+        </w:rPr>
+        <w:t xml:space="preserve">, and </w:t>
+      </w:r>
+      <w:r>
+        <w:rPr>
+          <w:rFonts w:ascii="Arial" w:eastAsia="Times New Roman" w:hAnsi="Arial" w:cs="Arial"/>
+          <w:sz w:val="22"/>
+          <w:szCs w:val="22"/>
+        </w:rPr>
+        <w:t>Kelley Savage</w:t>
+      </w:r>
+      <w:r>
+        <w:rPr>
+          <w:rFonts w:ascii="Arial" w:eastAsia="Times New Roman" w:hAnsi="Arial" w:cs="Arial"/>
+          <w:sz w:val="22"/>
+          <w:szCs w:val="22"/>
+        </w:rPr>
+        <w:t xml:space="preserve"> </w:t>
+      </w:r>
+      <w:r>
+        <w:rPr>
+          <w:rFonts w:ascii="Arial" w:eastAsia="Times New Roman" w:hAnsi="Arial" w:cs="Arial"/>
+          <w:sz w:val="22"/>
+          <w:szCs w:val="22"/>
+        </w:rPr>
+        <w:t>for thoughtful feedback on the initial draft of these protocols.</w:t>
+      </w:r>
+    </w:p>
+    <w:p>
+      <w:pPr>
+        <w:spacing w:after="0" w:line="276" w:lineRule="auto"/>
+        <w:ind w:hanging="6"/>
+        <w:jc w:val="both"/>
+        <w:rPr>
+          <w:rFonts w:ascii="Arial" w:eastAsia="Times New Roman" w:hAnsi="Arial" w:cs="Arial"/>
+          <w:sz w:val="22"/>
+          <w:szCs w:val="22"/>
+        </w:rPr>
+      </w:pPr>
+    </w:p>
+    <w:p>
+      <w:pPr>
+        <w:spacing w:after="0" w:line="276" w:lineRule="auto"/>
         <w:jc w:val="both"/>
         <w:rPr>
           <w:rFonts w:ascii="Arial" w:eastAsia="Times New Roman" w:hAnsi="Arial" w:cs="Arial"/>
@@ -620,14 +716,17 @@
           <w:szCs w:val="22"/>
         </w:rPr>
       </w:pPr>
-      <w:r>
-        <w:rPr>
-          <w:rFonts w:ascii="Arial" w:eastAsia="Arial" w:hAnsi="Arial" w:cs="Arial"/>
-          <w:sz w:val="22"/>
-          <w:szCs w:val="22"/>
-        </w:rPr>
-        <w:t>Water quality</w:t>
-      </w:r>
+      <w:hyperlink r:id="rId10" w:history="1">
+        <w:r>
+          <w:rPr>
+            <w:rStyle w:val="Hyperlink"/>
+            <w:rFonts w:ascii="Arial" w:eastAsia="Arial" w:hAnsi="Arial" w:cs="Arial"/>
+            <w:sz w:val="22"/>
+            <w:szCs w:val="22"/>
+          </w:rPr>
+          <w:t>Environmental Monitoring</w:t>
+        </w:r>
+      </w:hyperlink>
     </w:p>
     <w:p>
       <w:pPr>
@@ -874,7 +973,6 @@
           <w:sz w:val="22"/>
           <w:szCs w:val="22"/>
         </w:rPr>
-        <w:lastRenderedPageBreak/>
         <w:t xml:space="preserve">Fouling community monitoring has 4 components: </w:t>
       </w:r>
     </w:p>
@@ -1380,7 +1478,16 @@
           <w:sz w:val="22"/>
           <w:szCs w:val="22"/>
         </w:rPr>
-        <w:t xml:space="preserve"> to remain consistent, we request tropical sites to not exceed 90 days. To quantify community development, photographs are taken of communities at 30, 60, and 90 days as noted above. This section is for retrieval and post-processing at 90 days. After 90 days, panels are retrieved and brought back to the lab. In the lab, panels are first weighed to obtain a biomass of the community, useful for estimating standing stock. Panels are next rinsed in a 500 µm sieve and all mobile fauna are collected and preserved for later identification (optional).  To reduce the workload during the busy summer months, panels can be individually bagged and labeled in the field and then frozen and processed </w:t>
+        <w:t xml:space="preserve"> to remain consistent, we request tropical sites to not exceed 90 days. To quantify community development, photographs are taken of communities at 30, 60, and 90 days as noted above. This section is for retrieval and post-processing at 90 days. After 90 days, panels are retrieved and brought back to the lab. In the lab, panels are first weighed to obtain a biomass of the community, useful for estimating standing stock. Panels are next rinsed in a 500 µm sieve and all mobile fauna are collected and preserved for later identification (optional).  To reduce the workload during the </w:t>
+      </w:r>
+      <w:r>
+        <w:rPr>
+          <w:rFonts w:ascii="Arial" w:eastAsia="Arial" w:hAnsi="Arial" w:cs="Arial"/>
+          <w:sz w:val="22"/>
+          <w:szCs w:val="22"/>
+        </w:rPr>
+        <w:lastRenderedPageBreak/>
+        <w:t xml:space="preserve">busy summer months, panels can be individually bagged and labeled in the field and then frozen and processed </w:t>
       </w:r>
       <w:proofErr w:type="gramStart"/>
       <w:r>
@@ -1428,7 +1535,6 @@
           <w:sz w:val="22"/>
           <w:szCs w:val="22"/>
         </w:rPr>
-        <w:lastRenderedPageBreak/>
         <w:t xml:space="preserve">A key question within this protocol focuses on the richness and diversity of communities between habitats and regions. To get an accurate count of the species present within these communities, panels </w:t>
       </w:r>
       <w:r>
@@ -1855,6 +1961,18 @@
     <w:p>
       <w:pPr>
         <w:spacing w:after="0" w:line="276" w:lineRule="auto"/>
+        <w:ind w:hanging="7"/>
+        <w:jc w:val="both"/>
+        <w:rPr>
+          <w:rFonts w:ascii="Arial" w:eastAsia="Arial" w:hAnsi="Arial" w:cs="Arial"/>
+          <w:sz w:val="22"/>
+          <w:szCs w:val="22"/>
+        </w:rPr>
+      </w:pPr>
+    </w:p>
+    <w:p>
+      <w:pPr>
+        <w:spacing w:after="0" w:line="276" w:lineRule="auto"/>
         <w:rPr>
           <w:sz w:val="22"/>
           <w:szCs w:val="22"/>
@@ -1868,6 +1986,7 @@
           <w:sz w:val="22"/>
           <w:szCs w:val="22"/>
         </w:rPr>
+        <w:lastRenderedPageBreak/>
         <w:t>Measured Parameters</w:t>
       </w:r>
     </w:p>
@@ -1908,15 +2027,6 @@
     </w:p>
     <w:p>
       <w:pPr>
-        <w:spacing w:after="0"/>
-        <w:rPr>
-          <w:sz w:val="20"/>
-          <w:szCs w:val="20"/>
-        </w:rPr>
-      </w:pPr>
-    </w:p>
-    <w:p>
-      <w:pPr>
         <w:pStyle w:val="Compact"/>
         <w:spacing w:before="0" w:after="0"/>
         <w:rPr>
@@ -1928,7 +2038,6 @@
           <w:rFonts w:ascii="Arial" w:hAnsi="Arial" w:cs="Arial"/>
           <w:noProof/>
         </w:rPr>
-        <w:lastRenderedPageBreak/>
         <w:pict w14:anchorId="5875F029">
           <v:shape id="_x0000_i1029" type="#_x0000_t75" alt="" style="width:467.85pt;height:1.5pt;mso-width-percent:0;mso-height-percent:0;mso-width-percent:0;mso-height-percent:0" o:hrpct="0" o:hralign="center" o:hr="t">
             <v:imagedata r:id="rId7" o:title="Default Line"/>
@@ -2045,158 +2154,6 @@
         <w:numPr>
           <w:ilvl w:val="0"/>
           <w:numId w:val="27"/>
-        </w:numPr>
-        <w:tabs>
-          <w:tab w:val="left" w:pos="520"/>
-        </w:tabs>
-        <w:spacing w:after="0" w:line="276" w:lineRule="auto"/>
-        <w:rPr>
-          <w:rFonts w:ascii="Arial" w:eastAsia="Arial" w:hAnsi="Arial" w:cs="Arial"/>
-          <w:sz w:val="22"/>
-          <w:szCs w:val="22"/>
-        </w:rPr>
-      </w:pPr>
-      <w:r>
-        <w:rPr>
-          <w:rFonts w:ascii="Arial" w:eastAsia="Arial" w:hAnsi="Arial" w:cs="Arial"/>
-          <w:sz w:val="22"/>
-          <w:szCs w:val="22"/>
-        </w:rPr>
-        <w:t xml:space="preserve">Contact </w:t>
-      </w:r>
-      <w:hyperlink r:id="rId10" w:history="1">
-        <w:r>
-          <w:rPr>
-            <w:rStyle w:val="Hyperlink"/>
-            <w:rFonts w:ascii="Arial" w:eastAsia="Arial" w:hAnsi="Arial" w:cs="Arial"/>
-            <w:sz w:val="22"/>
-            <w:szCs w:val="22"/>
-          </w:rPr>
-          <w:t xml:space="preserve">marinegeo-protocols@si.edu </w:t>
-        </w:r>
-      </w:hyperlink>
-      <w:r>
-        <w:rPr>
-          <w:rFonts w:ascii="Arial" w:eastAsia="Arial" w:hAnsi="Arial" w:cs="Arial"/>
-          <w:sz w:val="22"/>
-          <w:szCs w:val="22"/>
-        </w:rPr>
-        <w:t>to schedule a brief conversation to discuss site selection and partner needs.</w:t>
-      </w:r>
-    </w:p>
-    <w:p>
-      <w:pPr>
-        <w:pStyle w:val="ListParagraph"/>
-        <w:numPr>
-          <w:ilvl w:val="0"/>
-          <w:numId w:val="27"/>
-        </w:numPr>
-        <w:tabs>
-          <w:tab w:val="left" w:pos="520"/>
-        </w:tabs>
-        <w:spacing w:after="0" w:line="276" w:lineRule="auto"/>
-        <w:rPr>
-          <w:rFonts w:ascii="Arial" w:eastAsia="Arial" w:hAnsi="Arial" w:cs="Arial"/>
-          <w:sz w:val="22"/>
-          <w:szCs w:val="22"/>
-        </w:rPr>
-      </w:pPr>
-      <w:r>
-        <w:rPr>
-          <w:rFonts w:ascii="Arial" w:eastAsia="Arial" w:hAnsi="Arial" w:cs="Arial"/>
-          <w:sz w:val="22"/>
-          <w:szCs w:val="22"/>
-        </w:rPr>
-        <w:t>Acquire any necessary permits and/or permissions at your planned sites.</w:t>
-      </w:r>
-    </w:p>
-    <w:p>
-      <w:pPr>
-        <w:pStyle w:val="ListParagraph"/>
-        <w:numPr>
-          <w:ilvl w:val="0"/>
-          <w:numId w:val="27"/>
-        </w:numPr>
-        <w:tabs>
-          <w:tab w:val="left" w:pos="520"/>
-        </w:tabs>
-        <w:spacing w:after="0" w:line="276" w:lineRule="auto"/>
-        <w:rPr>
-          <w:rFonts w:ascii="Arial" w:eastAsia="Arial" w:hAnsi="Arial" w:cs="Arial"/>
-          <w:sz w:val="22"/>
-          <w:szCs w:val="22"/>
-        </w:rPr>
-      </w:pPr>
-      <w:r>
-        <w:rPr>
-          <w:rFonts w:ascii="Arial" w:eastAsia="Arial" w:hAnsi="Arial" w:cs="Arial"/>
-          <w:sz w:val="22"/>
-          <w:szCs w:val="22"/>
-        </w:rPr>
-        <w:t>Review the necessary safety requirements from your institution. MarineGEO is not responsible for any loss or injury incurred during sampling.</w:t>
-      </w:r>
-    </w:p>
-    <w:p>
-      <w:pPr>
-        <w:spacing w:after="0" w:line="276" w:lineRule="auto"/>
-        <w:rPr>
-          <w:rFonts w:ascii="Arial" w:eastAsia="Times New Roman" w:hAnsi="Arial" w:cs="Arial"/>
-          <w:sz w:val="22"/>
-          <w:szCs w:val="22"/>
-        </w:rPr>
-      </w:pPr>
-    </w:p>
-    <w:p>
-      <w:pPr>
-        <w:spacing w:after="0" w:line="276" w:lineRule="auto"/>
-        <w:rPr>
-          <w:rFonts w:ascii="Arial" w:eastAsia="Times New Roman" w:hAnsi="Arial" w:cs="Arial"/>
-          <w:sz w:val="22"/>
-          <w:szCs w:val="22"/>
-        </w:rPr>
-      </w:pPr>
-      <w:r>
-        <w:rPr>
-          <w:rFonts w:ascii="Arial" w:eastAsia="Arial" w:hAnsi="Arial" w:cs="Arial"/>
-          <w:sz w:val="22"/>
-          <w:szCs w:val="22"/>
-          <w:u w:val="single"/>
-        </w:rPr>
-        <w:t>Site Selection:</w:t>
-      </w:r>
-    </w:p>
-    <w:p>
-      <w:pPr>
-        <w:pStyle w:val="ListParagraph"/>
-        <w:numPr>
-          <w:ilvl w:val="0"/>
-          <w:numId w:val="28"/>
-        </w:numPr>
-        <w:tabs>
-          <w:tab w:val="left" w:pos="520"/>
-        </w:tabs>
-        <w:spacing w:after="0" w:line="276" w:lineRule="auto"/>
-        <w:rPr>
-          <w:rFonts w:ascii="Arial" w:eastAsia="Arial" w:hAnsi="Arial" w:cs="Arial"/>
-          <w:sz w:val="22"/>
-          <w:szCs w:val="22"/>
-        </w:rPr>
-      </w:pPr>
-      <w:r>
-        <w:rPr>
-          <w:rFonts w:ascii="Arial" w:eastAsia="Arial" w:hAnsi="Arial" w:cs="Arial"/>
-          <w:sz w:val="22"/>
-          <w:szCs w:val="22"/>
-        </w:rPr>
-        <w:t>Identify 3 separate sites for each habitat that is planned to be used for monitoring. Sites should be typical of your region, reasonably accessible and safe, and persistent over time.</w:t>
-      </w:r>
-    </w:p>
-    <w:p>
-      <w:pPr>
-        <w:pStyle w:val="ListParagraph"/>
-        <w:numPr>
-          <w:ilvl w:val="0"/>
-          <w:numId w:val="28"/>
         </w:numPr>
         <w:tabs>
           <w:tab w:val="left" w:pos="520"/>
@@ -2233,6 +2190,158 @@
           <w:sz w:val="22"/>
           <w:szCs w:val="22"/>
         </w:rPr>
+        <w:t>to schedule a brief conversation to discuss site selection and partner needs.</w:t>
+      </w:r>
+    </w:p>
+    <w:p>
+      <w:pPr>
+        <w:pStyle w:val="ListParagraph"/>
+        <w:numPr>
+          <w:ilvl w:val="0"/>
+          <w:numId w:val="27"/>
+        </w:numPr>
+        <w:tabs>
+          <w:tab w:val="left" w:pos="520"/>
+        </w:tabs>
+        <w:spacing w:after="0" w:line="276" w:lineRule="auto"/>
+        <w:rPr>
+          <w:rFonts w:ascii="Arial" w:eastAsia="Arial" w:hAnsi="Arial" w:cs="Arial"/>
+          <w:sz w:val="22"/>
+          <w:szCs w:val="22"/>
+        </w:rPr>
+      </w:pPr>
+      <w:r>
+        <w:rPr>
+          <w:rFonts w:ascii="Arial" w:eastAsia="Arial" w:hAnsi="Arial" w:cs="Arial"/>
+          <w:sz w:val="22"/>
+          <w:szCs w:val="22"/>
+        </w:rPr>
+        <w:t>Acquire any necessary permits and/or permissions at your planned sites.</w:t>
+      </w:r>
+    </w:p>
+    <w:p>
+      <w:pPr>
+        <w:pStyle w:val="ListParagraph"/>
+        <w:numPr>
+          <w:ilvl w:val="0"/>
+          <w:numId w:val="27"/>
+        </w:numPr>
+        <w:tabs>
+          <w:tab w:val="left" w:pos="520"/>
+        </w:tabs>
+        <w:spacing w:after="0" w:line="276" w:lineRule="auto"/>
+        <w:rPr>
+          <w:rFonts w:ascii="Arial" w:eastAsia="Arial" w:hAnsi="Arial" w:cs="Arial"/>
+          <w:sz w:val="22"/>
+          <w:szCs w:val="22"/>
+        </w:rPr>
+      </w:pPr>
+      <w:r>
+        <w:rPr>
+          <w:rFonts w:ascii="Arial" w:eastAsia="Arial" w:hAnsi="Arial" w:cs="Arial"/>
+          <w:sz w:val="22"/>
+          <w:szCs w:val="22"/>
+        </w:rPr>
+        <w:t>Review the necessary safety requirements from your institution. MarineGEO is not responsible for any loss or injury incurred during sampling.</w:t>
+      </w:r>
+    </w:p>
+    <w:p>
+      <w:pPr>
+        <w:spacing w:after="0" w:line="276" w:lineRule="auto"/>
+        <w:rPr>
+          <w:rFonts w:ascii="Arial" w:eastAsia="Times New Roman" w:hAnsi="Arial" w:cs="Arial"/>
+          <w:sz w:val="22"/>
+          <w:szCs w:val="22"/>
+        </w:rPr>
+      </w:pPr>
+    </w:p>
+    <w:p>
+      <w:pPr>
+        <w:spacing w:after="0" w:line="276" w:lineRule="auto"/>
+        <w:rPr>
+          <w:rFonts w:ascii="Arial" w:eastAsia="Times New Roman" w:hAnsi="Arial" w:cs="Arial"/>
+          <w:sz w:val="22"/>
+          <w:szCs w:val="22"/>
+        </w:rPr>
+      </w:pPr>
+      <w:r>
+        <w:rPr>
+          <w:rFonts w:ascii="Arial" w:eastAsia="Arial" w:hAnsi="Arial" w:cs="Arial"/>
+          <w:sz w:val="22"/>
+          <w:szCs w:val="22"/>
+          <w:u w:val="single"/>
+        </w:rPr>
+        <w:t>Site Selection:</w:t>
+      </w:r>
+    </w:p>
+    <w:p>
+      <w:pPr>
+        <w:pStyle w:val="ListParagraph"/>
+        <w:numPr>
+          <w:ilvl w:val="0"/>
+          <w:numId w:val="28"/>
+        </w:numPr>
+        <w:tabs>
+          <w:tab w:val="left" w:pos="520"/>
+        </w:tabs>
+        <w:spacing w:after="0" w:line="276" w:lineRule="auto"/>
+        <w:rPr>
+          <w:rFonts w:ascii="Arial" w:eastAsia="Arial" w:hAnsi="Arial" w:cs="Arial"/>
+          <w:sz w:val="22"/>
+          <w:szCs w:val="22"/>
+        </w:rPr>
+      </w:pPr>
+      <w:r>
+        <w:rPr>
+          <w:rFonts w:ascii="Arial" w:eastAsia="Arial" w:hAnsi="Arial" w:cs="Arial"/>
+          <w:sz w:val="22"/>
+          <w:szCs w:val="22"/>
+        </w:rPr>
+        <w:t>Identify 3 separate sites for each habitat that is planned to be used for monitoring. Sites should be typical of your region, reasonably accessible and safe, and persistent over time.</w:t>
+      </w:r>
+    </w:p>
+    <w:p>
+      <w:pPr>
+        <w:pStyle w:val="ListParagraph"/>
+        <w:numPr>
+          <w:ilvl w:val="0"/>
+          <w:numId w:val="28"/>
+        </w:numPr>
+        <w:tabs>
+          <w:tab w:val="left" w:pos="520"/>
+        </w:tabs>
+        <w:spacing w:after="0" w:line="276" w:lineRule="auto"/>
+        <w:rPr>
+          <w:rFonts w:ascii="Arial" w:eastAsia="Arial" w:hAnsi="Arial" w:cs="Arial"/>
+          <w:sz w:val="22"/>
+          <w:szCs w:val="22"/>
+        </w:rPr>
+      </w:pPr>
+      <w:r>
+        <w:rPr>
+          <w:rFonts w:ascii="Arial" w:eastAsia="Arial" w:hAnsi="Arial" w:cs="Arial"/>
+          <w:sz w:val="22"/>
+          <w:szCs w:val="22"/>
+        </w:rPr>
+        <w:t xml:space="preserve">Contact </w:t>
+      </w:r>
+      <w:hyperlink r:id="rId12" w:history="1">
+        <w:r>
+          <w:rPr>
+            <w:rStyle w:val="Hyperlink"/>
+            <w:rFonts w:ascii="Arial" w:eastAsia="Arial" w:hAnsi="Arial" w:cs="Arial"/>
+            <w:sz w:val="22"/>
+            <w:szCs w:val="22"/>
+          </w:rPr>
+          <w:t xml:space="preserve">marinegeo-protocols@si.edu </w:t>
+        </w:r>
+      </w:hyperlink>
+      <w:r>
+        <w:rPr>
+          <w:rFonts w:ascii="Arial" w:eastAsia="Arial" w:hAnsi="Arial" w:cs="Arial"/>
+          <w:sz w:val="22"/>
+          <w:szCs w:val="22"/>
+        </w:rPr>
         <w:t>to verify your sites with our team and to receive permanent site codes to be used when submitting data.</w:t>
       </w:r>
     </w:p>
@@ -2381,7 +2490,7 @@
           <w:sz w:val="22"/>
           <w:szCs w:val="22"/>
         </w:rPr>
-        <w:t>) and note GPS location.</w:t>
+        <w:t>).</w:t>
       </w:r>
     </w:p>
     <w:p>
@@ -2422,6 +2531,52 @@
           <w:tab w:val="left" w:pos="520"/>
         </w:tabs>
         <w:spacing w:after="0" w:line="276" w:lineRule="auto"/>
+        <w:jc w:val="both"/>
+        <w:rPr>
+          <w:rFonts w:ascii="Arial" w:eastAsia="Arial" w:hAnsi="Arial" w:cs="Arial"/>
+          <w:sz w:val="22"/>
+          <w:szCs w:val="22"/>
+        </w:rPr>
+      </w:pPr>
+      <w:r>
+        <w:rPr>
+          <w:rFonts w:ascii="Arial" w:eastAsia="Arial" w:hAnsi="Arial" w:cs="Arial"/>
+          <w:sz w:val="22"/>
+          <w:szCs w:val="22"/>
+        </w:rPr>
+        <w:t xml:space="preserve">Record panel’s deployment coordinates and deployment date on the </w:t>
+      </w:r>
+      <w:hyperlink r:id="rId13" w:history="1">
+        <w:r>
+          <w:rPr>
+            <w:rStyle w:val="Hyperlink"/>
+            <w:rFonts w:ascii="Arial" w:eastAsia="Arial" w:hAnsi="Arial" w:cs="Arial"/>
+            <w:sz w:val="22"/>
+            <w:szCs w:val="22"/>
+          </w:rPr>
+          <w:t>Fouling Panel Sampling Metadata field sheet</w:t>
+        </w:r>
+      </w:hyperlink>
+      <w:r>
+        <w:rPr>
+          <w:rFonts w:ascii="Arial" w:eastAsia="Arial" w:hAnsi="Arial" w:cs="Arial"/>
+          <w:sz w:val="22"/>
+          <w:szCs w:val="22"/>
+        </w:rPr>
+        <w:t xml:space="preserve">. </w:t>
+      </w:r>
+    </w:p>
+    <w:p>
+      <w:pPr>
+        <w:pStyle w:val="ListParagraph"/>
+        <w:numPr>
+          <w:ilvl w:val="0"/>
+          <w:numId w:val="29"/>
+        </w:numPr>
+        <w:tabs>
+          <w:tab w:val="left" w:pos="520"/>
+        </w:tabs>
+        <w:spacing w:after="0" w:line="276" w:lineRule="auto"/>
         <w:rPr>
           <w:rFonts w:ascii="Arial" w:eastAsia="Arial" w:hAnsi="Arial" w:cs="Arial"/>
           <w:sz w:val="22"/>
@@ -2539,6 +2694,7 @@
           <w:sz w:val="22"/>
           <w:szCs w:val="22"/>
         </w:rPr>
+        <w:lastRenderedPageBreak/>
         <w:t>Identify and count associated mobile fauna (optional).</w:t>
       </w:r>
     </w:p>
@@ -2585,30 +2741,11 @@
           <w:rFonts w:ascii="Arial" w:hAnsi="Arial" w:cs="Arial"/>
         </w:rPr>
       </w:pPr>
-    </w:p>
-    <w:p>
-      <w:pPr>
-        <w:pStyle w:val="Compact"/>
-        <w:spacing w:before="0" w:after="0"/>
-        <w:rPr>
-          <w:rFonts w:ascii="Arial" w:hAnsi="Arial" w:cs="Arial"/>
-        </w:rPr>
-      </w:pPr>
-    </w:p>
-    <w:p>
-      <w:pPr>
-        <w:pStyle w:val="Compact"/>
-        <w:spacing w:before="0" w:after="0"/>
-        <w:rPr>
-          <w:rFonts w:ascii="Arial" w:hAnsi="Arial" w:cs="Arial"/>
-        </w:rPr>
-      </w:pPr>
       <w:r>
         <w:rPr>
           <w:rFonts w:ascii="Arial" w:hAnsi="Arial" w:cs="Arial"/>
           <w:noProof/>
         </w:rPr>
-        <w:lastRenderedPageBreak/>
         <w:pict w14:anchorId="378D3ABB">
           <v:shape id="_x0000_i1030" type="#_x0000_t75" alt="" style="width:467.85pt;height:1.5pt;mso-width-percent:0;mso-height-percent:0;mso-width-percent:0;mso-height-percent:0" o:hrpct="0" o:hralign="center" o:hr="t">
             <v:imagedata r:id="rId7" o:title="Default Line"/>
@@ -2694,7 +2831,26 @@
           <w:sz w:val="22"/>
           <w:szCs w:val="22"/>
         </w:rPr>
-        <w:t>Enter data into the provided data entry template. Each template is an Excel spreadsheet. Please provide as much protocol and sample metadata as possible</w:t>
+        <w:t xml:space="preserve">Enter data into the </w:t>
+      </w:r>
+      <w:hyperlink r:id="rId14" w:history="1">
+        <w:r>
+          <w:rPr>
+            <w:rStyle w:val="Hyperlink"/>
+            <w:rFonts w:ascii="Arial" w:hAnsi="Arial" w:cs="Arial"/>
+            <w:sz w:val="22"/>
+            <w:szCs w:val="22"/>
+          </w:rPr>
+          <w:t>provided data entry template</w:t>
+        </w:r>
+      </w:hyperlink>
+      <w:r>
+        <w:rPr>
+          <w:rFonts w:ascii="Arial" w:hAnsi="Arial" w:cs="Arial"/>
+          <w:sz w:val="22"/>
+          <w:szCs w:val="22"/>
+        </w:rPr>
+        <w:t>. Each template is an Excel spreadsheet. Please provide as much protocol and sample metadata as possible</w:t>
       </w:r>
       <w:r>
         <w:rPr>
@@ -2751,7 +2907,7 @@
         </w:rPr>
         <w:t xml:space="preserve">: </w:t>
       </w:r>
-      <w:hyperlink r:id="rId12">
+      <w:hyperlink r:id="rId15">
         <w:r>
           <w:rPr>
             <w:rStyle w:val="Hyperlink"/>
@@ -2785,7 +2941,7 @@
         </w:rPr>
         <w:t xml:space="preserve">Contact us if you have any questions: </w:t>
       </w:r>
-      <w:hyperlink r:id="rId13" w:history="1">
+      <w:hyperlink r:id="rId16" w:history="1">
         <w:r>
           <w:rPr>
             <w:rStyle w:val="Hyperlink"/>
@@ -2798,9 +2954,9 @@
       </w:hyperlink>
     </w:p>
     <w:sectPr>
-      <w:headerReference w:type="default" r:id="rId14"/>
-      <w:footerReference w:type="even" r:id="rId15"/>
-      <w:footerReference w:type="default" r:id="rId16"/>
+      <w:headerReference w:type="default" r:id="rId17"/>
+      <w:footerReference w:type="even" r:id="rId18"/>
+      <w:footerReference w:type="default" r:id="rId19"/>
       <w:pgSz w:w="12240" w:h="15840"/>
       <w:pgMar w:top="1440" w:right="1440" w:bottom="1440" w:left="1440" w:header="432" w:footer="720" w:gutter="0"/>
       <w:cols w:space="720"/>
@@ -6877,6 +7033,17 @@
       <w:shd w:val="clear" w:color="auto" w:fill="E1DFDD"/>
     </w:rPr>
   </w:style>
+  <w:style w:type="character" w:styleId="FollowedHyperlink">
+    <w:name w:val="FollowedHyperlink"/>
+    <w:basedOn w:val="DefaultParagraphFont"/>
+    <w:semiHidden/>
+    <w:unhideWhenUsed/>
+    <w:rsid w:val="008F6F76"/>
+    <w:rPr>
+      <w:color w:val="800080" w:themeColor="followedHyperlink"/>
+      <w:u w:val="single"/>
+    </w:rPr>
+  </w:style>
 </w:styles>
 </file>
 

</xml_diff>